<commit_message>
Upload the curve and Wilcoxon's rank sum test
</commit_message>
<xml_diff>
--- a/APMTO-supp.docx
+++ b/APMTO-supp.docx
@@ -351,7 +351,21 @@
           <w:rFonts w:eastAsiaTheme="minorEastAsia" w:hint="eastAsia"/>
           <w:lang w:eastAsia="zh-CN"/>
         </w:rPr>
-        <w:t>comparison between APMTO and all the 12 algorithms on CEC2022</w:t>
+        <w:t xml:space="preserve">comparison between APMTO and </w:t>
+      </w:r>
+      <w:r>
+        <w:rPr>
+          <w:rFonts w:eastAsiaTheme="minorEastAsia" w:hint="eastAsia"/>
+          <w:lang w:eastAsia="zh-CN"/>
+        </w:rPr>
+        <w:t>11</w:t>
+      </w:r>
+      <w:r>
+        <w:rPr>
+          <w:rFonts w:eastAsiaTheme="minorEastAsia" w:hint="eastAsia"/>
+          <w:lang w:eastAsia="zh-CN"/>
+        </w:rPr>
+        <w:t xml:space="preserve"> algorithms on CEC2022</w:t>
       </w:r>
     </w:p>
     <w:tbl>
@@ -884,7 +898,14 @@
                 <w:sz w:val="22"/>
                 <w:szCs w:val="22"/>
               </w:rPr>
-              <w:t>6.06e+02(-)</w:t>
+              <w:t>6.06e+02</w:t>
+            </w:r>
+            <w:r>
+              <w:rPr>
+                <w:sz w:val="22"/>
+                <w:szCs w:val="22"/>
+              </w:rPr>
+              <w:t>(−)</w:t>
             </w:r>
             <w:r>
               <w:rPr>
@@ -933,7 +954,14 @@
                 <w:sz w:val="22"/>
                 <w:szCs w:val="22"/>
               </w:rPr>
-              <w:t>6.16e+02(-)</w:t>
+              <w:t>6.16e+02</w:t>
+            </w:r>
+            <w:r>
+              <w:rPr>
+                <w:sz w:val="22"/>
+                <w:szCs w:val="22"/>
+              </w:rPr>
+              <w:t>(−)</w:t>
             </w:r>
             <w:r>
               <w:rPr>
@@ -1031,7 +1059,14 @@
                 <w:sz w:val="22"/>
                 <w:szCs w:val="22"/>
               </w:rPr>
-              <w:t>6.17e+02(-)</w:t>
+              <w:t>6.17e+02</w:t>
+            </w:r>
+            <w:r>
+              <w:rPr>
+                <w:sz w:val="22"/>
+                <w:szCs w:val="22"/>
+              </w:rPr>
+              <w:t>(−)</w:t>
             </w:r>
             <w:r>
               <w:rPr>
@@ -1282,7 +1317,14 @@
                 <w:sz w:val="22"/>
                 <w:szCs w:val="22"/>
               </w:rPr>
-              <w:t>6.06e+02(-)</w:t>
+              <w:t>6.06e+02</w:t>
+            </w:r>
+            <w:r>
+              <w:rPr>
+                <w:sz w:val="22"/>
+                <w:szCs w:val="22"/>
+              </w:rPr>
+              <w:t>(−)</w:t>
             </w:r>
             <w:r>
               <w:rPr>
@@ -1331,7 +1373,14 @@
                 <w:sz w:val="22"/>
                 <w:szCs w:val="22"/>
               </w:rPr>
-              <w:t>6.17e+02(-)</w:t>
+              <w:t>6.17e+02</w:t>
+            </w:r>
+            <w:r>
+              <w:rPr>
+                <w:sz w:val="22"/>
+                <w:szCs w:val="22"/>
+              </w:rPr>
+              <w:t>(−)</w:t>
             </w:r>
             <w:r>
               <w:rPr>
@@ -1608,7 +1657,21 @@
                 <w:szCs w:val="22"/>
               </w:rPr>
               <w:br/>
-              <w:t>9.10e-03</w:t>
+              <w:t>9.10</w:t>
+            </w:r>
+            <w:r>
+              <w:rPr>
+                <w:sz w:val="22"/>
+                <w:szCs w:val="22"/>
+              </w:rPr>
+              <w:t>e−</w:t>
+            </w:r>
+            <w:r>
+              <w:rPr>
+                <w:sz w:val="22"/>
+                <w:szCs w:val="22"/>
+              </w:rPr>
+              <w:t>03</w:t>
             </w:r>
             <w:r>
               <w:rPr>
@@ -1657,7 +1720,21 @@
                 <w:szCs w:val="22"/>
               </w:rPr>
               <w:br/>
-              <w:t>9.10e-03</w:t>
+              <w:t>9.10</w:t>
+            </w:r>
+            <w:r>
+              <w:rPr>
+                <w:sz w:val="22"/>
+                <w:szCs w:val="22"/>
+              </w:rPr>
+              <w:t>e−</w:t>
+            </w:r>
+            <w:r>
+              <w:rPr>
+                <w:sz w:val="22"/>
+                <w:szCs w:val="22"/>
+              </w:rPr>
+              <w:t>03</w:t>
             </w:r>
             <w:r>
               <w:rPr>
@@ -1711,7 +1788,25 @@
                 <w:szCs w:val="22"/>
               </w:rPr>
               <w:br/>
-              <w:t>9.10e-03</w:t>
+              <w:t>9.10</w:t>
+            </w:r>
+            <w:r>
+              <w:rPr>
+                <w:b/>
+                <w:bCs/>
+                <w:sz w:val="22"/>
+                <w:szCs w:val="22"/>
+              </w:rPr>
+              <w:t>e−</w:t>
+            </w:r>
+            <w:r>
+              <w:rPr>
+                <w:b/>
+                <w:bCs/>
+                <w:sz w:val="22"/>
+                <w:szCs w:val="22"/>
+              </w:rPr>
+              <w:t>03</w:t>
             </w:r>
             <w:r>
               <w:rPr>
@@ -1762,7 +1857,21 @@
                 <w:szCs w:val="22"/>
               </w:rPr>
               <w:br/>
-              <w:t>9.10e-03</w:t>
+              <w:t>9.10</w:t>
+            </w:r>
+            <w:r>
+              <w:rPr>
+                <w:sz w:val="22"/>
+                <w:szCs w:val="22"/>
+              </w:rPr>
+              <w:t>e−</w:t>
+            </w:r>
+            <w:r>
+              <w:rPr>
+                <w:sz w:val="22"/>
+                <w:szCs w:val="22"/>
+              </w:rPr>
+              <w:t>03</w:t>
             </w:r>
             <w:r>
               <w:rPr>
@@ -1811,7 +1920,21 @@
                 <w:szCs w:val="22"/>
               </w:rPr>
               <w:br/>
-              <w:t>9.10e-03</w:t>
+              <w:t>9.10</w:t>
+            </w:r>
+            <w:r>
+              <w:rPr>
+                <w:sz w:val="22"/>
+                <w:szCs w:val="22"/>
+              </w:rPr>
+              <w:t>e−</w:t>
+            </w:r>
+            <w:r>
+              <w:rPr>
+                <w:sz w:val="22"/>
+                <w:szCs w:val="22"/>
+              </w:rPr>
+              <w:t>03</w:t>
             </w:r>
             <w:r>
               <w:rPr>
@@ -1860,7 +1983,21 @@
                 <w:szCs w:val="22"/>
               </w:rPr>
               <w:br/>
-              <w:t>9.10e-03</w:t>
+              <w:t>9.10</w:t>
+            </w:r>
+            <w:r>
+              <w:rPr>
+                <w:sz w:val="22"/>
+                <w:szCs w:val="22"/>
+              </w:rPr>
+              <w:t>e−</w:t>
+            </w:r>
+            <w:r>
+              <w:rPr>
+                <w:sz w:val="22"/>
+                <w:szCs w:val="22"/>
+              </w:rPr>
+              <w:t>03</w:t>
             </w:r>
             <w:r>
               <w:rPr>
@@ -2034,7 +2171,21 @@
                 <w:szCs w:val="22"/>
               </w:rPr>
               <w:br/>
-              <w:t>9.28e-03</w:t>
+              <w:t>9.28</w:t>
+            </w:r>
+            <w:r>
+              <w:rPr>
+                <w:sz w:val="22"/>
+                <w:szCs w:val="22"/>
+              </w:rPr>
+              <w:t>e−</w:t>
+            </w:r>
+            <w:r>
+              <w:rPr>
+                <w:sz w:val="22"/>
+                <w:szCs w:val="22"/>
+              </w:rPr>
+              <w:t>03</w:t>
             </w:r>
             <w:r>
               <w:rPr>
@@ -2083,7 +2234,21 @@
                 <w:szCs w:val="22"/>
               </w:rPr>
               <w:br/>
-              <w:t>9.28e-03</w:t>
+              <w:t>9.28</w:t>
+            </w:r>
+            <w:r>
+              <w:rPr>
+                <w:sz w:val="22"/>
+                <w:szCs w:val="22"/>
+              </w:rPr>
+              <w:t>e−</w:t>
+            </w:r>
+            <w:r>
+              <w:rPr>
+                <w:sz w:val="22"/>
+                <w:szCs w:val="22"/>
+              </w:rPr>
+              <w:t>03</w:t>
             </w:r>
             <w:r>
               <w:rPr>
@@ -2131,7 +2296,21 @@
                 <w:szCs w:val="22"/>
               </w:rPr>
               <w:br/>
-              <w:t>9.28e-03</w:t>
+              <w:t>9.28</w:t>
+            </w:r>
+            <w:r>
+              <w:rPr>
+                <w:sz w:val="22"/>
+                <w:szCs w:val="22"/>
+              </w:rPr>
+              <w:t>e−</w:t>
+            </w:r>
+            <w:r>
+              <w:rPr>
+                <w:sz w:val="22"/>
+                <w:szCs w:val="22"/>
+              </w:rPr>
+              <w:t>03</w:t>
             </w:r>
             <w:r>
               <w:rPr>
@@ -2180,7 +2359,21 @@
                 <w:szCs w:val="22"/>
               </w:rPr>
               <w:br/>
-              <w:t>9.28e-03</w:t>
+              <w:t>9.28</w:t>
+            </w:r>
+            <w:r>
+              <w:rPr>
+                <w:sz w:val="22"/>
+                <w:szCs w:val="22"/>
+              </w:rPr>
+              <w:t>e−</w:t>
+            </w:r>
+            <w:r>
+              <w:rPr>
+                <w:sz w:val="22"/>
+                <w:szCs w:val="22"/>
+              </w:rPr>
+              <w:t>03</w:t>
             </w:r>
             <w:r>
               <w:rPr>
@@ -2229,7 +2422,21 @@
                 <w:szCs w:val="22"/>
               </w:rPr>
               <w:br/>
-              <w:t>9.28e-03</w:t>
+              <w:t>9.28</w:t>
+            </w:r>
+            <w:r>
+              <w:rPr>
+                <w:sz w:val="22"/>
+                <w:szCs w:val="22"/>
+              </w:rPr>
+              <w:t>e−</w:t>
+            </w:r>
+            <w:r>
+              <w:rPr>
+                <w:sz w:val="22"/>
+                <w:szCs w:val="22"/>
+              </w:rPr>
+              <w:t>03</w:t>
             </w:r>
             <w:r>
               <w:rPr>
@@ -2278,7 +2485,21 @@
                 <w:szCs w:val="22"/>
               </w:rPr>
               <w:br/>
-              <w:t>9.28e-03</w:t>
+              <w:t>9.28</w:t>
+            </w:r>
+            <w:r>
+              <w:rPr>
+                <w:sz w:val="22"/>
+                <w:szCs w:val="22"/>
+              </w:rPr>
+              <w:t>e−</w:t>
+            </w:r>
+            <w:r>
+              <w:rPr>
+                <w:sz w:val="22"/>
+                <w:szCs w:val="22"/>
+              </w:rPr>
+              <w:t>03</w:t>
             </w:r>
             <w:r>
               <w:rPr>
@@ -3250,17 +3471,44 @@
                 <w:sz w:val="22"/>
                 <w:szCs w:val="22"/>
               </w:rPr>
-              <w:t>1.30e+03(-)</w:t>
-            </w:r>
-            <w:r>
-              <w:rPr>
-                <w:b/>
-                <w:bCs/>
-                <w:sz w:val="22"/>
-                <w:szCs w:val="22"/>
-              </w:rPr>
-              <w:br/>
-              <w:t>1.33e-01</w:t>
+              <w:t>1.30e+03</w:t>
+            </w:r>
+            <w:r>
+              <w:rPr>
+                <w:b/>
+                <w:bCs/>
+                <w:sz w:val="22"/>
+                <w:szCs w:val="22"/>
+              </w:rPr>
+              <w:t>(−)</w:t>
+            </w:r>
+            <w:r>
+              <w:rPr>
+                <w:b/>
+                <w:bCs/>
+                <w:sz w:val="22"/>
+                <w:szCs w:val="22"/>
+              </w:rPr>
+              <w:br/>
+              <w:t>1.33</w:t>
+            </w:r>
+            <w:r>
+              <w:rPr>
+                <w:b/>
+                <w:bCs/>
+                <w:sz w:val="22"/>
+                <w:szCs w:val="22"/>
+              </w:rPr>
+              <w:t>e−</w:t>
+            </w:r>
+            <w:r>
+              <w:rPr>
+                <w:b/>
+                <w:bCs/>
+                <w:sz w:val="22"/>
+                <w:szCs w:val="22"/>
+              </w:rPr>
+              <w:t>01</w:t>
             </w:r>
             <w:r>
               <w:rPr>
@@ -3311,7 +3559,21 @@
                 <w:szCs w:val="22"/>
               </w:rPr>
               <w:br/>
-              <w:t>1.33e-01</w:t>
+              <w:t>1.33</w:t>
+            </w:r>
+            <w:r>
+              <w:rPr>
+                <w:sz w:val="22"/>
+                <w:szCs w:val="22"/>
+              </w:rPr>
+              <w:t>e−</w:t>
+            </w:r>
+            <w:r>
+              <w:rPr>
+                <w:sz w:val="22"/>
+                <w:szCs w:val="22"/>
+              </w:rPr>
+              <w:t>01</w:t>
             </w:r>
             <w:r>
               <w:rPr>
@@ -3351,15 +3613,36 @@
                 <w:sz w:val="22"/>
                 <w:szCs w:val="22"/>
               </w:rPr>
-              <w:t>1.30e+03(-)</w:t>
-            </w:r>
-            <w:r>
-              <w:rPr>
-                <w:sz w:val="22"/>
-                <w:szCs w:val="22"/>
-              </w:rPr>
-              <w:br/>
-              <w:t>1.33e-01</w:t>
+              <w:t>1.30e+03</w:t>
+            </w:r>
+            <w:r>
+              <w:rPr>
+                <w:sz w:val="22"/>
+                <w:szCs w:val="22"/>
+              </w:rPr>
+              <w:t>(−)</w:t>
+            </w:r>
+            <w:r>
+              <w:rPr>
+                <w:sz w:val="22"/>
+                <w:szCs w:val="22"/>
+              </w:rPr>
+              <w:br/>
+              <w:t>1.33</w:t>
+            </w:r>
+            <w:r>
+              <w:rPr>
+                <w:sz w:val="22"/>
+                <w:szCs w:val="22"/>
+              </w:rPr>
+              <w:t>e−</w:t>
+            </w:r>
+            <w:r>
+              <w:rPr>
+                <w:sz w:val="22"/>
+                <w:szCs w:val="22"/>
+              </w:rPr>
+              <w:t>01</w:t>
             </w:r>
             <w:r>
               <w:rPr>
@@ -3400,15 +3683,36 @@
                 <w:sz w:val="22"/>
                 <w:szCs w:val="22"/>
               </w:rPr>
-              <w:t>1.30e+03(-)</w:t>
-            </w:r>
-            <w:r>
-              <w:rPr>
-                <w:sz w:val="22"/>
-                <w:szCs w:val="22"/>
-              </w:rPr>
-              <w:br/>
-              <w:t>1.33e-01</w:t>
+              <w:t>1.30e+03</w:t>
+            </w:r>
+            <w:r>
+              <w:rPr>
+                <w:sz w:val="22"/>
+                <w:szCs w:val="22"/>
+              </w:rPr>
+              <w:t>(−)</w:t>
+            </w:r>
+            <w:r>
+              <w:rPr>
+                <w:sz w:val="22"/>
+                <w:szCs w:val="22"/>
+              </w:rPr>
+              <w:br/>
+              <w:t>1.33</w:t>
+            </w:r>
+            <w:r>
+              <w:rPr>
+                <w:sz w:val="22"/>
+                <w:szCs w:val="22"/>
+              </w:rPr>
+              <w:t>e−</w:t>
+            </w:r>
+            <w:r>
+              <w:rPr>
+                <w:sz w:val="22"/>
+                <w:szCs w:val="22"/>
+              </w:rPr>
+              <w:t>01</w:t>
             </w:r>
             <w:r>
               <w:rPr>
@@ -3449,15 +3753,36 @@
                 <w:sz w:val="22"/>
                 <w:szCs w:val="22"/>
               </w:rPr>
-              <w:t>1.30e+03(-)</w:t>
-            </w:r>
-            <w:r>
-              <w:rPr>
-                <w:sz w:val="22"/>
-                <w:szCs w:val="22"/>
-              </w:rPr>
-              <w:br/>
-              <w:t>1.33e-01</w:t>
+              <w:t>1.30e+03</w:t>
+            </w:r>
+            <w:r>
+              <w:rPr>
+                <w:sz w:val="22"/>
+                <w:szCs w:val="22"/>
+              </w:rPr>
+              <w:t>(−)</w:t>
+            </w:r>
+            <w:r>
+              <w:rPr>
+                <w:sz w:val="22"/>
+                <w:szCs w:val="22"/>
+              </w:rPr>
+              <w:br/>
+              <w:t>1.33</w:t>
+            </w:r>
+            <w:r>
+              <w:rPr>
+                <w:sz w:val="22"/>
+                <w:szCs w:val="22"/>
+              </w:rPr>
+              <w:t>e−</w:t>
+            </w:r>
+            <w:r>
+              <w:rPr>
+                <w:sz w:val="22"/>
+                <w:szCs w:val="22"/>
+              </w:rPr>
+              <w:t>01</w:t>
             </w:r>
             <w:r>
               <w:rPr>
@@ -3506,7 +3831,21 @@
                 <w:szCs w:val="22"/>
               </w:rPr>
               <w:br/>
-              <w:t>1.33e-01</w:t>
+              <w:t>1.33</w:t>
+            </w:r>
+            <w:r>
+              <w:rPr>
+                <w:sz w:val="22"/>
+                <w:szCs w:val="22"/>
+              </w:rPr>
+              <w:t>e−</w:t>
+            </w:r>
+            <w:r>
+              <w:rPr>
+                <w:sz w:val="22"/>
+                <w:szCs w:val="22"/>
+              </w:rPr>
+              <w:t>01</w:t>
             </w:r>
             <w:r>
               <w:rPr>
@@ -3664,17 +4003,44 @@
                 <w:sz w:val="22"/>
                 <w:szCs w:val="22"/>
               </w:rPr>
-              <w:t>1.30e+03(-)</w:t>
-            </w:r>
-            <w:r>
-              <w:rPr>
-                <w:b/>
-                <w:bCs/>
-                <w:sz w:val="22"/>
-                <w:szCs w:val="22"/>
-              </w:rPr>
-              <w:br/>
-              <w:t>7.62e-02</w:t>
+              <w:t>1.30e+03</w:t>
+            </w:r>
+            <w:r>
+              <w:rPr>
+                <w:b/>
+                <w:bCs/>
+                <w:sz w:val="22"/>
+                <w:szCs w:val="22"/>
+              </w:rPr>
+              <w:t>(−)</w:t>
+            </w:r>
+            <w:r>
+              <w:rPr>
+                <w:b/>
+                <w:bCs/>
+                <w:sz w:val="22"/>
+                <w:szCs w:val="22"/>
+              </w:rPr>
+              <w:br/>
+              <w:t>7.62</w:t>
+            </w:r>
+            <w:r>
+              <w:rPr>
+                <w:b/>
+                <w:bCs/>
+                <w:sz w:val="22"/>
+                <w:szCs w:val="22"/>
+              </w:rPr>
+              <w:t>e−</w:t>
+            </w:r>
+            <w:r>
+              <w:rPr>
+                <w:b/>
+                <w:bCs/>
+                <w:sz w:val="22"/>
+                <w:szCs w:val="22"/>
+              </w:rPr>
+              <w:t>02</w:t>
             </w:r>
             <w:r>
               <w:rPr>
@@ -3725,7 +4091,21 @@
                 <w:szCs w:val="22"/>
               </w:rPr>
               <w:br/>
-              <w:t>7.62e-02</w:t>
+              <w:t>7.62</w:t>
+            </w:r>
+            <w:r>
+              <w:rPr>
+                <w:sz w:val="22"/>
+                <w:szCs w:val="22"/>
+              </w:rPr>
+              <w:t>e−</w:t>
+            </w:r>
+            <w:r>
+              <w:rPr>
+                <w:sz w:val="22"/>
+                <w:szCs w:val="22"/>
+              </w:rPr>
+              <w:t>02</w:t>
             </w:r>
             <w:r>
               <w:rPr>
@@ -3773,7 +4153,21 @@
                 <w:szCs w:val="22"/>
               </w:rPr>
               <w:br/>
-              <w:t>7.62e-02</w:t>
+              <w:t>7.62</w:t>
+            </w:r>
+            <w:r>
+              <w:rPr>
+                <w:sz w:val="22"/>
+                <w:szCs w:val="22"/>
+              </w:rPr>
+              <w:t>e−</w:t>
+            </w:r>
+            <w:r>
+              <w:rPr>
+                <w:sz w:val="22"/>
+                <w:szCs w:val="22"/>
+              </w:rPr>
+              <w:t>02</w:t>
             </w:r>
             <w:r>
               <w:rPr>
@@ -3814,15 +4208,36 @@
                 <w:sz w:val="22"/>
                 <w:szCs w:val="22"/>
               </w:rPr>
-              <w:t>1.30e+03(-)</w:t>
-            </w:r>
-            <w:r>
-              <w:rPr>
-                <w:sz w:val="22"/>
-                <w:szCs w:val="22"/>
-              </w:rPr>
-              <w:br/>
-              <w:t>7.62e-02</w:t>
+              <w:t>1.30e+03</w:t>
+            </w:r>
+            <w:r>
+              <w:rPr>
+                <w:sz w:val="22"/>
+                <w:szCs w:val="22"/>
+              </w:rPr>
+              <w:t>(−)</w:t>
+            </w:r>
+            <w:r>
+              <w:rPr>
+                <w:sz w:val="22"/>
+                <w:szCs w:val="22"/>
+              </w:rPr>
+              <w:br/>
+              <w:t>7.62</w:t>
+            </w:r>
+            <w:r>
+              <w:rPr>
+                <w:sz w:val="22"/>
+                <w:szCs w:val="22"/>
+              </w:rPr>
+              <w:t>e−</w:t>
+            </w:r>
+            <w:r>
+              <w:rPr>
+                <w:sz w:val="22"/>
+                <w:szCs w:val="22"/>
+              </w:rPr>
+              <w:t>02</w:t>
             </w:r>
             <w:r>
               <w:rPr>
@@ -3863,15 +4278,36 @@
                 <w:sz w:val="22"/>
                 <w:szCs w:val="22"/>
               </w:rPr>
-              <w:t>1.30e+03(-)</w:t>
-            </w:r>
-            <w:r>
-              <w:rPr>
-                <w:sz w:val="22"/>
-                <w:szCs w:val="22"/>
-              </w:rPr>
-              <w:br/>
-              <w:t>7.62e-02</w:t>
+              <w:t>1.30e+03</w:t>
+            </w:r>
+            <w:r>
+              <w:rPr>
+                <w:sz w:val="22"/>
+                <w:szCs w:val="22"/>
+              </w:rPr>
+              <w:t>(−)</w:t>
+            </w:r>
+            <w:r>
+              <w:rPr>
+                <w:sz w:val="22"/>
+                <w:szCs w:val="22"/>
+              </w:rPr>
+              <w:br/>
+              <w:t>7.62</w:t>
+            </w:r>
+            <w:r>
+              <w:rPr>
+                <w:sz w:val="22"/>
+                <w:szCs w:val="22"/>
+              </w:rPr>
+              <w:t>e−</w:t>
+            </w:r>
+            <w:r>
+              <w:rPr>
+                <w:sz w:val="22"/>
+                <w:szCs w:val="22"/>
+              </w:rPr>
+              <w:t>02</w:t>
             </w:r>
             <w:r>
               <w:rPr>
@@ -3920,7 +4356,21 @@
                 <w:szCs w:val="22"/>
               </w:rPr>
               <w:br/>
-              <w:t>7.62e-02</w:t>
+              <w:t>7.62</w:t>
+            </w:r>
+            <w:r>
+              <w:rPr>
+                <w:sz w:val="22"/>
+                <w:szCs w:val="22"/>
+              </w:rPr>
+              <w:t>e−</w:t>
+            </w:r>
+            <w:r>
+              <w:rPr>
+                <w:sz w:val="22"/>
+                <w:szCs w:val="22"/>
+              </w:rPr>
+              <w:t>02</w:t>
             </w:r>
             <w:r>
               <w:rPr>
@@ -4221,7 +4671,14 @@
                 <w:sz w:val="22"/>
                 <w:szCs w:val="22"/>
               </w:rPr>
-              <w:t>1.52e+03(-)</w:t>
+              <w:t>1.52e+03</w:t>
+            </w:r>
+            <w:r>
+              <w:rPr>
+                <w:sz w:val="22"/>
+                <w:szCs w:val="22"/>
+              </w:rPr>
+              <w:t>(−)</w:t>
             </w:r>
             <w:r>
               <w:rPr>
@@ -4619,7 +5076,14 @@
                 <w:sz w:val="22"/>
                 <w:szCs w:val="22"/>
               </w:rPr>
-              <w:t>1.52e+03(-)</w:t>
+              <w:t>1.52e+03</w:t>
+            </w:r>
+            <w:r>
+              <w:rPr>
+                <w:sz w:val="22"/>
+                <w:szCs w:val="22"/>
+              </w:rPr>
+              <w:t>(−)</w:t>
             </w:r>
             <w:r>
               <w:rPr>
@@ -6486,17 +6950,44 @@
                 <w:sz w:val="22"/>
                 <w:szCs w:val="22"/>
               </w:rPr>
-              <w:t>5.21e+02(-)</w:t>
-            </w:r>
-            <w:r>
-              <w:rPr>
-                <w:b/>
-                <w:bCs/>
-                <w:sz w:val="22"/>
-                <w:szCs w:val="22"/>
-              </w:rPr>
-              <w:br/>
-              <w:t>4.26e-02</w:t>
+              <w:t>5.21e+02</w:t>
+            </w:r>
+            <w:r>
+              <w:rPr>
+                <w:b/>
+                <w:bCs/>
+                <w:sz w:val="22"/>
+                <w:szCs w:val="22"/>
+              </w:rPr>
+              <w:t>(−)</w:t>
+            </w:r>
+            <w:r>
+              <w:rPr>
+                <w:b/>
+                <w:bCs/>
+                <w:sz w:val="22"/>
+                <w:szCs w:val="22"/>
+              </w:rPr>
+              <w:br/>
+              <w:t>4.26</w:t>
+            </w:r>
+            <w:r>
+              <w:rPr>
+                <w:b/>
+                <w:bCs/>
+                <w:sz w:val="22"/>
+                <w:szCs w:val="22"/>
+              </w:rPr>
+              <w:t>e−</w:t>
+            </w:r>
+            <w:r>
+              <w:rPr>
+                <w:b/>
+                <w:bCs/>
+                <w:sz w:val="22"/>
+                <w:szCs w:val="22"/>
+              </w:rPr>
+              <w:t>02</w:t>
             </w:r>
             <w:r>
               <w:rPr>
@@ -6547,7 +7038,21 @@
                 <w:szCs w:val="22"/>
               </w:rPr>
               <w:br/>
-              <w:t>4.26e-02</w:t>
+              <w:t>4.26</w:t>
+            </w:r>
+            <w:r>
+              <w:rPr>
+                <w:sz w:val="22"/>
+                <w:szCs w:val="22"/>
+              </w:rPr>
+              <w:t>e−</w:t>
+            </w:r>
+            <w:r>
+              <w:rPr>
+                <w:sz w:val="22"/>
+                <w:szCs w:val="22"/>
+              </w:rPr>
+              <w:t>02</w:t>
             </w:r>
             <w:r>
               <w:rPr>
@@ -6595,7 +7100,21 @@
                 <w:szCs w:val="22"/>
               </w:rPr>
               <w:br/>
-              <w:t>4.26e-02</w:t>
+              <w:t>4.26</w:t>
+            </w:r>
+            <w:r>
+              <w:rPr>
+                <w:sz w:val="22"/>
+                <w:szCs w:val="22"/>
+              </w:rPr>
+              <w:t>e−</w:t>
+            </w:r>
+            <w:r>
+              <w:rPr>
+                <w:sz w:val="22"/>
+                <w:szCs w:val="22"/>
+              </w:rPr>
+              <w:t>02</w:t>
             </w:r>
             <w:r>
               <w:rPr>
@@ -6644,7 +7163,21 @@
                 <w:szCs w:val="22"/>
               </w:rPr>
               <w:br/>
-              <w:t>4.26e-02</w:t>
+              <w:t>4.26</w:t>
+            </w:r>
+            <w:r>
+              <w:rPr>
+                <w:sz w:val="22"/>
+                <w:szCs w:val="22"/>
+              </w:rPr>
+              <w:t>e−</w:t>
+            </w:r>
+            <w:r>
+              <w:rPr>
+                <w:sz w:val="22"/>
+                <w:szCs w:val="22"/>
+              </w:rPr>
+              <w:t>02</w:t>
             </w:r>
             <w:r>
               <w:rPr>
@@ -6685,15 +7218,36 @@
                 <w:sz w:val="22"/>
                 <w:szCs w:val="22"/>
               </w:rPr>
-              <w:t>5.21e+02(-)</w:t>
-            </w:r>
-            <w:r>
-              <w:rPr>
-                <w:sz w:val="22"/>
-                <w:szCs w:val="22"/>
-              </w:rPr>
-              <w:br/>
-              <w:t>4.26e-02</w:t>
+              <w:t>5.21e+02</w:t>
+            </w:r>
+            <w:r>
+              <w:rPr>
+                <w:sz w:val="22"/>
+                <w:szCs w:val="22"/>
+              </w:rPr>
+              <w:t>(−)</w:t>
+            </w:r>
+            <w:r>
+              <w:rPr>
+                <w:sz w:val="22"/>
+                <w:szCs w:val="22"/>
+              </w:rPr>
+              <w:br/>
+              <w:t>4.26</w:t>
+            </w:r>
+            <w:r>
+              <w:rPr>
+                <w:sz w:val="22"/>
+                <w:szCs w:val="22"/>
+              </w:rPr>
+              <w:t>e−</w:t>
+            </w:r>
+            <w:r>
+              <w:rPr>
+                <w:sz w:val="22"/>
+                <w:szCs w:val="22"/>
+              </w:rPr>
+              <w:t>02</w:t>
             </w:r>
             <w:r>
               <w:rPr>
@@ -6734,15 +7288,36 @@
                 <w:sz w:val="22"/>
                 <w:szCs w:val="22"/>
               </w:rPr>
-              <w:t>5.21e+02(-)</w:t>
-            </w:r>
-            <w:r>
-              <w:rPr>
-                <w:sz w:val="22"/>
-                <w:szCs w:val="22"/>
-              </w:rPr>
-              <w:br/>
-              <w:t>4.26e-02</w:t>
+              <w:t>5.21e+02</w:t>
+            </w:r>
+            <w:r>
+              <w:rPr>
+                <w:sz w:val="22"/>
+                <w:szCs w:val="22"/>
+              </w:rPr>
+              <w:t>(−)</w:t>
+            </w:r>
+            <w:r>
+              <w:rPr>
+                <w:sz w:val="22"/>
+                <w:szCs w:val="22"/>
+              </w:rPr>
+              <w:br/>
+              <w:t>4.26</w:t>
+            </w:r>
+            <w:r>
+              <w:rPr>
+                <w:sz w:val="22"/>
+                <w:szCs w:val="22"/>
+              </w:rPr>
+              <w:t>e−</w:t>
+            </w:r>
+            <w:r>
+              <w:rPr>
+                <w:sz w:val="22"/>
+                <w:szCs w:val="22"/>
+              </w:rPr>
+              <w:t>02</w:t>
             </w:r>
             <w:r>
               <w:rPr>
@@ -6900,17 +7475,44 @@
                 <w:sz w:val="22"/>
                 <w:szCs w:val="22"/>
               </w:rPr>
-              <w:t>5.21e+02(-)</w:t>
-            </w:r>
-            <w:r>
-              <w:rPr>
-                <w:b/>
-                <w:bCs/>
-                <w:sz w:val="22"/>
-                <w:szCs w:val="22"/>
-              </w:rPr>
-              <w:br/>
-              <w:t>3.63e-02</w:t>
+              <w:t>5.21e+02</w:t>
+            </w:r>
+            <w:r>
+              <w:rPr>
+                <w:b/>
+                <w:bCs/>
+                <w:sz w:val="22"/>
+                <w:szCs w:val="22"/>
+              </w:rPr>
+              <w:t>(−)</w:t>
+            </w:r>
+            <w:r>
+              <w:rPr>
+                <w:b/>
+                <w:bCs/>
+                <w:sz w:val="22"/>
+                <w:szCs w:val="22"/>
+              </w:rPr>
+              <w:br/>
+              <w:t>3.63</w:t>
+            </w:r>
+            <w:r>
+              <w:rPr>
+                <w:b/>
+                <w:bCs/>
+                <w:sz w:val="22"/>
+                <w:szCs w:val="22"/>
+              </w:rPr>
+              <w:t>e−</w:t>
+            </w:r>
+            <w:r>
+              <w:rPr>
+                <w:b/>
+                <w:bCs/>
+                <w:sz w:val="22"/>
+                <w:szCs w:val="22"/>
+              </w:rPr>
+              <w:t>02</w:t>
             </w:r>
             <w:r>
               <w:rPr>
@@ -6953,15 +7555,36 @@
                 <w:sz w:val="22"/>
                 <w:szCs w:val="22"/>
               </w:rPr>
-              <w:t>5.21e+02(-)</w:t>
-            </w:r>
-            <w:r>
-              <w:rPr>
-                <w:sz w:val="22"/>
-                <w:szCs w:val="22"/>
-              </w:rPr>
-              <w:br/>
-              <w:t>3.63e-02</w:t>
+              <w:t>5.21e+02</w:t>
+            </w:r>
+            <w:r>
+              <w:rPr>
+                <w:sz w:val="22"/>
+                <w:szCs w:val="22"/>
+              </w:rPr>
+              <w:t>(−)</w:t>
+            </w:r>
+            <w:r>
+              <w:rPr>
+                <w:sz w:val="22"/>
+                <w:szCs w:val="22"/>
+              </w:rPr>
+              <w:br/>
+              <w:t>3.63</w:t>
+            </w:r>
+            <w:r>
+              <w:rPr>
+                <w:sz w:val="22"/>
+                <w:szCs w:val="22"/>
+              </w:rPr>
+              <w:t>e−</w:t>
+            </w:r>
+            <w:r>
+              <w:rPr>
+                <w:sz w:val="22"/>
+                <w:szCs w:val="22"/>
+              </w:rPr>
+              <w:t>02</w:t>
             </w:r>
             <w:r>
               <w:rPr>
@@ -7009,7 +7632,21 @@
                 <w:szCs w:val="22"/>
               </w:rPr>
               <w:br/>
-              <w:t>3.63e-02</w:t>
+              <w:t>3.63</w:t>
+            </w:r>
+            <w:r>
+              <w:rPr>
+                <w:sz w:val="22"/>
+                <w:szCs w:val="22"/>
+              </w:rPr>
+              <w:t>e−</w:t>
+            </w:r>
+            <w:r>
+              <w:rPr>
+                <w:sz w:val="22"/>
+                <w:szCs w:val="22"/>
+              </w:rPr>
+              <w:t>02</w:t>
             </w:r>
             <w:r>
               <w:rPr>
@@ -7058,7 +7695,21 @@
                 <w:szCs w:val="22"/>
               </w:rPr>
               <w:br/>
-              <w:t>3.63e-02</w:t>
+              <w:t>3.63</w:t>
+            </w:r>
+            <w:r>
+              <w:rPr>
+                <w:sz w:val="22"/>
+                <w:szCs w:val="22"/>
+              </w:rPr>
+              <w:t>e−</w:t>
+            </w:r>
+            <w:r>
+              <w:rPr>
+                <w:sz w:val="22"/>
+                <w:szCs w:val="22"/>
+              </w:rPr>
+              <w:t>02</w:t>
             </w:r>
             <w:r>
               <w:rPr>
@@ -7099,15 +7750,36 @@
                 <w:sz w:val="22"/>
                 <w:szCs w:val="22"/>
               </w:rPr>
-              <w:t>5.21e+02(-)</w:t>
-            </w:r>
-            <w:r>
-              <w:rPr>
-                <w:sz w:val="22"/>
-                <w:szCs w:val="22"/>
-              </w:rPr>
-              <w:br/>
-              <w:t>3.63e-02</w:t>
+              <w:t>5.21e+02</w:t>
+            </w:r>
+            <w:r>
+              <w:rPr>
+                <w:sz w:val="22"/>
+                <w:szCs w:val="22"/>
+              </w:rPr>
+              <w:t>(−)</w:t>
+            </w:r>
+            <w:r>
+              <w:rPr>
+                <w:sz w:val="22"/>
+                <w:szCs w:val="22"/>
+              </w:rPr>
+              <w:br/>
+              <w:t>3.63</w:t>
+            </w:r>
+            <w:r>
+              <w:rPr>
+                <w:sz w:val="22"/>
+                <w:szCs w:val="22"/>
+              </w:rPr>
+              <w:t>e−</w:t>
+            </w:r>
+            <w:r>
+              <w:rPr>
+                <w:sz w:val="22"/>
+                <w:szCs w:val="22"/>
+              </w:rPr>
+              <w:t>02</w:t>
             </w:r>
             <w:r>
               <w:rPr>
@@ -7148,15 +7820,36 @@
                 <w:sz w:val="22"/>
                 <w:szCs w:val="22"/>
               </w:rPr>
-              <w:t>5.21e+02(-)</w:t>
-            </w:r>
-            <w:r>
-              <w:rPr>
-                <w:sz w:val="22"/>
-                <w:szCs w:val="22"/>
-              </w:rPr>
-              <w:br/>
-              <w:t>3.63e-02</w:t>
+              <w:t>5.21e+02</w:t>
+            </w:r>
+            <w:r>
+              <w:rPr>
+                <w:sz w:val="22"/>
+                <w:szCs w:val="22"/>
+              </w:rPr>
+              <w:t>(−)</w:t>
+            </w:r>
+            <w:r>
+              <w:rPr>
+                <w:sz w:val="22"/>
+                <w:szCs w:val="22"/>
+              </w:rPr>
+              <w:br/>
+              <w:t>3.63</w:t>
+            </w:r>
+            <w:r>
+              <w:rPr>
+                <w:sz w:val="22"/>
+                <w:szCs w:val="22"/>
+              </w:rPr>
+              <w:t>e−</w:t>
+            </w:r>
+            <w:r>
+              <w:rPr>
+                <w:sz w:val="22"/>
+                <w:szCs w:val="22"/>
+              </w:rPr>
+              <w:t>02</w:t>
             </w:r>
             <w:r>
               <w:rPr>
@@ -7307,7 +8000,16 @@
                 <w:sz w:val="22"/>
                 <w:szCs w:val="22"/>
               </w:rPr>
-              <w:t>8.39e+03(-)</w:t>
+              <w:t>8.39e+03</w:t>
+            </w:r>
+            <w:r>
+              <w:rPr>
+                <w:b/>
+                <w:bCs/>
+                <w:sz w:val="22"/>
+                <w:szCs w:val="22"/>
+              </w:rPr>
+              <w:t>(−)</w:t>
             </w:r>
             <w:r>
               <w:rPr>
@@ -7506,7 +8208,14 @@
                 <w:sz w:val="22"/>
                 <w:szCs w:val="22"/>
               </w:rPr>
-              <w:t>8.41e+03(-)</w:t>
+              <w:t>8.41e+03</w:t>
+            </w:r>
+            <w:r>
+              <w:rPr>
+                <w:sz w:val="22"/>
+                <w:szCs w:val="22"/>
+              </w:rPr>
+              <w:t>(−)</w:t>
             </w:r>
             <w:r>
               <w:rPr>
@@ -7731,7 +8440,25 @@
                 <w:szCs w:val="22"/>
               </w:rPr>
               <w:br/>
-              <w:t>4.34e-01</w:t>
+              <w:t>4.34</w:t>
+            </w:r>
+            <w:r>
+              <w:rPr>
+                <w:b/>
+                <w:bCs/>
+                <w:sz w:val="22"/>
+                <w:szCs w:val="22"/>
+              </w:rPr>
+              <w:t>e−</w:t>
+            </w:r>
+            <w:r>
+              <w:rPr>
+                <w:b/>
+                <w:bCs/>
+                <w:sz w:val="22"/>
+                <w:szCs w:val="22"/>
+              </w:rPr>
+              <w:t>01</w:t>
             </w:r>
             <w:r>
               <w:rPr>
@@ -7782,7 +8509,21 @@
                 <w:szCs w:val="22"/>
               </w:rPr>
               <w:br/>
-              <w:t>4.34e-01</w:t>
+              <w:t>4.34</w:t>
+            </w:r>
+            <w:r>
+              <w:rPr>
+                <w:sz w:val="22"/>
+                <w:szCs w:val="22"/>
+              </w:rPr>
+              <w:t>e−</w:t>
+            </w:r>
+            <w:r>
+              <w:rPr>
+                <w:sz w:val="22"/>
+                <w:szCs w:val="22"/>
+              </w:rPr>
+              <w:t>01</w:t>
             </w:r>
             <w:r>
               <w:rPr>
@@ -7830,7 +8571,21 @@
                 <w:szCs w:val="22"/>
               </w:rPr>
               <w:br/>
-              <w:t>4.34e-01</w:t>
+              <w:t>4.34</w:t>
+            </w:r>
+            <w:r>
+              <w:rPr>
+                <w:sz w:val="22"/>
+                <w:szCs w:val="22"/>
+              </w:rPr>
+              <w:t>e−</w:t>
+            </w:r>
+            <w:r>
+              <w:rPr>
+                <w:sz w:val="22"/>
+                <w:szCs w:val="22"/>
+              </w:rPr>
+              <w:t>01</w:t>
             </w:r>
             <w:r>
               <w:rPr>
@@ -7879,7 +8634,21 @@
                 <w:szCs w:val="22"/>
               </w:rPr>
               <w:br/>
-              <w:t>4.34e-01</w:t>
+              <w:t>4.34</w:t>
+            </w:r>
+            <w:r>
+              <w:rPr>
+                <w:sz w:val="22"/>
+                <w:szCs w:val="22"/>
+              </w:rPr>
+              <w:t>e−</w:t>
+            </w:r>
+            <w:r>
+              <w:rPr>
+                <w:sz w:val="22"/>
+                <w:szCs w:val="22"/>
+              </w:rPr>
+              <w:t>01</w:t>
             </w:r>
             <w:r>
               <w:rPr>
@@ -7928,7 +8697,21 @@
                 <w:szCs w:val="22"/>
               </w:rPr>
               <w:br/>
-              <w:t>4.34e-01</w:t>
+              <w:t>4.34</w:t>
+            </w:r>
+            <w:r>
+              <w:rPr>
+                <w:sz w:val="22"/>
+                <w:szCs w:val="22"/>
+              </w:rPr>
+              <w:t>e−</w:t>
+            </w:r>
+            <w:r>
+              <w:rPr>
+                <w:sz w:val="22"/>
+                <w:szCs w:val="22"/>
+              </w:rPr>
+              <w:t>01</w:t>
             </w:r>
             <w:r>
               <w:rPr>
@@ -7969,15 +8752,36 @@
                 <w:sz w:val="22"/>
                 <w:szCs w:val="22"/>
               </w:rPr>
-              <w:t>1.62e+03(-)</w:t>
-            </w:r>
-            <w:r>
-              <w:rPr>
-                <w:sz w:val="22"/>
-                <w:szCs w:val="22"/>
-              </w:rPr>
-              <w:br/>
-              <w:t>4.34e-01</w:t>
+              <w:t>1.62e+03</w:t>
+            </w:r>
+            <w:r>
+              <w:rPr>
+                <w:sz w:val="22"/>
+                <w:szCs w:val="22"/>
+              </w:rPr>
+              <w:t>(−)</w:t>
+            </w:r>
+            <w:r>
+              <w:rPr>
+                <w:sz w:val="22"/>
+                <w:szCs w:val="22"/>
+              </w:rPr>
+              <w:br/>
+              <w:t>4.34</w:t>
+            </w:r>
+            <w:r>
+              <w:rPr>
+                <w:sz w:val="22"/>
+                <w:szCs w:val="22"/>
+              </w:rPr>
+              <w:t>e−</w:t>
+            </w:r>
+            <w:r>
+              <w:rPr>
+                <w:sz w:val="22"/>
+                <w:szCs w:val="22"/>
+              </w:rPr>
+              <w:t>01</w:t>
             </w:r>
             <w:r>
               <w:rPr>
@@ -9415,7 +10219,14 @@
                 <w:sz w:val="22"/>
                 <w:szCs w:val="22"/>
               </w:rPr>
-              <w:t>6.21e+02(-)</w:t>
+              <w:t>6.21e+02</w:t>
+            </w:r>
+            <w:r>
+              <w:rPr>
+                <w:sz w:val="22"/>
+                <w:szCs w:val="22"/>
+              </w:rPr>
+              <w:t>(−)</w:t>
             </w:r>
             <w:r>
               <w:rPr>
@@ -9463,7 +10274,14 @@
                 <w:sz w:val="22"/>
                 <w:szCs w:val="22"/>
               </w:rPr>
-              <w:t>6.18e+02(-)</w:t>
+              <w:t>6.18e+02</w:t>
+            </w:r>
+            <w:r>
+              <w:rPr>
+                <w:sz w:val="22"/>
+                <w:szCs w:val="22"/>
+              </w:rPr>
+              <w:t>(−)</w:t>
             </w:r>
             <w:r>
               <w:rPr>
@@ -9512,7 +10330,14 @@
                 <w:sz w:val="22"/>
                 <w:szCs w:val="22"/>
               </w:rPr>
-              <w:t>6.09e+02(-)</w:t>
+              <w:t>6.09e+02</w:t>
+            </w:r>
+            <w:r>
+              <w:rPr>
+                <w:sz w:val="22"/>
+                <w:szCs w:val="22"/>
+              </w:rPr>
+              <w:t>(−)</w:t>
             </w:r>
             <w:r>
               <w:rPr>
@@ -9561,7 +10386,14 @@
                 <w:sz w:val="22"/>
                 <w:szCs w:val="22"/>
               </w:rPr>
-              <w:t>6.09e+02(-)</w:t>
+              <w:t>6.09e+02</w:t>
+            </w:r>
+            <w:r>
+              <w:rPr>
+                <w:sz w:val="22"/>
+                <w:szCs w:val="22"/>
+              </w:rPr>
+              <w:t>(−)</w:t>
             </w:r>
             <w:r>
               <w:rPr>
@@ -9610,7 +10442,14 @@
                 <w:sz w:val="22"/>
                 <w:szCs w:val="22"/>
               </w:rPr>
-              <w:t>6.17e+02(-)</w:t>
+              <w:t>6.17e+02</w:t>
+            </w:r>
+            <w:r>
+              <w:rPr>
+                <w:sz w:val="22"/>
+                <w:szCs w:val="22"/>
+              </w:rPr>
+              <w:t>(−)</w:t>
             </w:r>
             <w:r>
               <w:rPr>
@@ -9780,7 +10619,14 @@
                 <w:sz w:val="22"/>
                 <w:szCs w:val="22"/>
               </w:rPr>
-              <w:t>6.21e+02(-)</w:t>
+              <w:t>6.21e+02</w:t>
+            </w:r>
+            <w:r>
+              <w:rPr>
+                <w:sz w:val="22"/>
+                <w:szCs w:val="22"/>
+              </w:rPr>
+              <w:t>(−)</w:t>
             </w:r>
             <w:r>
               <w:rPr>
@@ -9828,7 +10674,14 @@
                 <w:sz w:val="22"/>
                 <w:szCs w:val="22"/>
               </w:rPr>
-              <w:t>6.17e+02(-)</w:t>
+              <w:t>6.17e+02</w:t>
+            </w:r>
+            <w:r>
+              <w:rPr>
+                <w:sz w:val="22"/>
+                <w:szCs w:val="22"/>
+              </w:rPr>
+              <w:t>(−)</w:t>
             </w:r>
             <w:r>
               <w:rPr>
@@ -9877,7 +10730,14 @@
                 <w:sz w:val="22"/>
                 <w:szCs w:val="22"/>
               </w:rPr>
-              <w:t>6.08e+02(-)</w:t>
+              <w:t>6.08e+02</w:t>
+            </w:r>
+            <w:r>
+              <w:rPr>
+                <w:sz w:val="22"/>
+                <w:szCs w:val="22"/>
+              </w:rPr>
+              <w:t>(−)</w:t>
             </w:r>
             <w:r>
               <w:rPr>
@@ -9926,7 +10786,14 @@
                 <w:sz w:val="22"/>
                 <w:szCs w:val="22"/>
               </w:rPr>
-              <w:t>6.09e+02(-)</w:t>
+              <w:t>6.09e+02</w:t>
+            </w:r>
+            <w:r>
+              <w:rPr>
+                <w:sz w:val="22"/>
+                <w:szCs w:val="22"/>
+              </w:rPr>
+              <w:t>(−)</w:t>
             </w:r>
             <w:r>
               <w:rPr>
@@ -9975,7 +10842,14 @@
                 <w:sz w:val="22"/>
                 <w:szCs w:val="22"/>
               </w:rPr>
-              <w:t>6.15e+02(-)</w:t>
+              <w:t>6.15e+02</w:t>
+            </w:r>
+            <w:r>
+              <w:rPr>
+                <w:sz w:val="22"/>
+                <w:szCs w:val="22"/>
+              </w:rPr>
+              <w:t>(−)</w:t>
             </w:r>
             <w:r>
               <w:rPr>
@@ -10178,7 +11052,21 @@
                 <w:szCs w:val="22"/>
               </w:rPr>
               <w:br/>
-              <w:t>9.10e-03</w:t>
+              <w:t>9.10</w:t>
+            </w:r>
+            <w:r>
+              <w:rPr>
+                <w:sz w:val="22"/>
+                <w:szCs w:val="22"/>
+              </w:rPr>
+              <w:t>e−</w:t>
+            </w:r>
+            <w:r>
+              <w:rPr>
+                <w:sz w:val="22"/>
+                <w:szCs w:val="22"/>
+              </w:rPr>
+              <w:t>03</w:t>
             </w:r>
             <w:r>
               <w:rPr>
@@ -10226,7 +11114,21 @@
                 <w:szCs w:val="22"/>
               </w:rPr>
               <w:br/>
-              <w:t>9.10e-03</w:t>
+              <w:t>9.10</w:t>
+            </w:r>
+            <w:r>
+              <w:rPr>
+                <w:sz w:val="22"/>
+                <w:szCs w:val="22"/>
+              </w:rPr>
+              <w:t>e−</w:t>
+            </w:r>
+            <w:r>
+              <w:rPr>
+                <w:sz w:val="22"/>
+                <w:szCs w:val="22"/>
+              </w:rPr>
+              <w:t>03</w:t>
             </w:r>
             <w:r>
               <w:rPr>
@@ -10277,7 +11179,21 @@
                 <w:szCs w:val="22"/>
               </w:rPr>
               <w:br/>
-              <w:t>9.10e-03</w:t>
+              <w:t>9.10</w:t>
+            </w:r>
+            <w:r>
+              <w:rPr>
+                <w:sz w:val="22"/>
+                <w:szCs w:val="22"/>
+              </w:rPr>
+              <w:t>e−</w:t>
+            </w:r>
+            <w:r>
+              <w:rPr>
+                <w:sz w:val="22"/>
+                <w:szCs w:val="22"/>
+              </w:rPr>
+              <w:t>03</w:t>
             </w:r>
             <w:r>
               <w:rPr>
@@ -10326,7 +11242,21 @@
                 <w:szCs w:val="22"/>
               </w:rPr>
               <w:br/>
-              <w:t>9.10e-03</w:t>
+              <w:t>9.10</w:t>
+            </w:r>
+            <w:r>
+              <w:rPr>
+                <w:sz w:val="22"/>
+                <w:szCs w:val="22"/>
+              </w:rPr>
+              <w:t>e−</w:t>
+            </w:r>
+            <w:r>
+              <w:rPr>
+                <w:sz w:val="22"/>
+                <w:szCs w:val="22"/>
+              </w:rPr>
+              <w:t>03</w:t>
             </w:r>
             <w:r>
               <w:rPr>
@@ -10375,7 +11305,21 @@
                 <w:szCs w:val="22"/>
               </w:rPr>
               <w:br/>
-              <w:t>9.10e-03</w:t>
+              <w:t>9.10</w:t>
+            </w:r>
+            <w:r>
+              <w:rPr>
+                <w:sz w:val="22"/>
+                <w:szCs w:val="22"/>
+              </w:rPr>
+              <w:t>e−</w:t>
+            </w:r>
+            <w:r>
+              <w:rPr>
+                <w:sz w:val="22"/>
+                <w:szCs w:val="22"/>
+              </w:rPr>
+              <w:t>03</w:t>
             </w:r>
             <w:r>
               <w:rPr>
@@ -10572,7 +11516,21 @@
                 <w:szCs w:val="22"/>
               </w:rPr>
               <w:br/>
-              <w:t>9.28e-03</w:t>
+              <w:t>9.28</w:t>
+            </w:r>
+            <w:r>
+              <w:rPr>
+                <w:sz w:val="22"/>
+                <w:szCs w:val="22"/>
+              </w:rPr>
+              <w:t>e−</w:t>
+            </w:r>
+            <w:r>
+              <w:rPr>
+                <w:sz w:val="22"/>
+                <w:szCs w:val="22"/>
+              </w:rPr>
+              <w:t>03</w:t>
             </w:r>
             <w:r>
               <w:rPr>
@@ -10620,7 +11578,21 @@
                 <w:szCs w:val="22"/>
               </w:rPr>
               <w:br/>
-              <w:t>9.28e-03</w:t>
+              <w:t>9.28</w:t>
+            </w:r>
+            <w:r>
+              <w:rPr>
+                <w:sz w:val="22"/>
+                <w:szCs w:val="22"/>
+              </w:rPr>
+              <w:t>e−</w:t>
+            </w:r>
+            <w:r>
+              <w:rPr>
+                <w:sz w:val="22"/>
+                <w:szCs w:val="22"/>
+              </w:rPr>
+              <w:t>03</w:t>
             </w:r>
             <w:r>
               <w:rPr>
@@ -10669,7 +11641,21 @@
                 <w:szCs w:val="22"/>
               </w:rPr>
               <w:br/>
-              <w:t>9.28e-03</w:t>
+              <w:t>9.28</w:t>
+            </w:r>
+            <w:r>
+              <w:rPr>
+                <w:sz w:val="22"/>
+                <w:szCs w:val="22"/>
+              </w:rPr>
+              <w:t>e−</w:t>
+            </w:r>
+            <w:r>
+              <w:rPr>
+                <w:sz w:val="22"/>
+                <w:szCs w:val="22"/>
+              </w:rPr>
+              <w:t>03</w:t>
             </w:r>
             <w:r>
               <w:rPr>
@@ -10718,7 +11704,21 @@
                 <w:szCs w:val="22"/>
               </w:rPr>
               <w:br/>
-              <w:t>9.28e-03</w:t>
+              <w:t>9.28</w:t>
+            </w:r>
+            <w:r>
+              <w:rPr>
+                <w:sz w:val="22"/>
+                <w:szCs w:val="22"/>
+              </w:rPr>
+              <w:t>e−</w:t>
+            </w:r>
+            <w:r>
+              <w:rPr>
+                <w:sz w:val="22"/>
+                <w:szCs w:val="22"/>
+              </w:rPr>
+              <w:t>03</w:t>
             </w:r>
             <w:r>
               <w:rPr>
@@ -10767,7 +11767,21 @@
                 <w:szCs w:val="22"/>
               </w:rPr>
               <w:br/>
-              <w:t>9.28e-03</w:t>
+              <w:t>9.28</w:t>
+            </w:r>
+            <w:r>
+              <w:rPr>
+                <w:sz w:val="22"/>
+                <w:szCs w:val="22"/>
+              </w:rPr>
+              <w:t>e−</w:t>
+            </w:r>
+            <w:r>
+              <w:rPr>
+                <w:sz w:val="22"/>
+                <w:szCs w:val="22"/>
+              </w:rPr>
+              <w:t>03</w:t>
             </w:r>
             <w:r>
               <w:rPr>
@@ -11716,7 +12730,21 @@
                 <w:szCs w:val="22"/>
               </w:rPr>
               <w:br/>
-              <w:t>1.33e-01</w:t>
+              <w:t>1.33</w:t>
+            </w:r>
+            <w:r>
+              <w:rPr>
+                <w:sz w:val="22"/>
+                <w:szCs w:val="22"/>
+              </w:rPr>
+              <w:t>e−</w:t>
+            </w:r>
+            <w:r>
+              <w:rPr>
+                <w:sz w:val="22"/>
+                <w:szCs w:val="22"/>
+              </w:rPr>
+              <w:t>01</w:t>
             </w:r>
             <w:r>
               <w:rPr>
@@ -11756,15 +12784,36 @@
                 <w:sz w:val="22"/>
                 <w:szCs w:val="22"/>
               </w:rPr>
-              <w:t>1.30e+03(-)</w:t>
-            </w:r>
-            <w:r>
-              <w:rPr>
-                <w:sz w:val="22"/>
-                <w:szCs w:val="22"/>
-              </w:rPr>
-              <w:br/>
-              <w:t>1.33e-01</w:t>
+              <w:t>1.30e+03</w:t>
+            </w:r>
+            <w:r>
+              <w:rPr>
+                <w:sz w:val="22"/>
+                <w:szCs w:val="22"/>
+              </w:rPr>
+              <w:t>(−)</w:t>
+            </w:r>
+            <w:r>
+              <w:rPr>
+                <w:sz w:val="22"/>
+                <w:szCs w:val="22"/>
+              </w:rPr>
+              <w:br/>
+              <w:t>1.33</w:t>
+            </w:r>
+            <w:r>
+              <w:rPr>
+                <w:sz w:val="22"/>
+                <w:szCs w:val="22"/>
+              </w:rPr>
+              <w:t>e−</w:t>
+            </w:r>
+            <w:r>
+              <w:rPr>
+                <w:sz w:val="22"/>
+                <w:szCs w:val="22"/>
+              </w:rPr>
+              <w:t>01</w:t>
             </w:r>
             <w:r>
               <w:rPr>
@@ -11813,7 +12862,21 @@
                 <w:szCs w:val="22"/>
               </w:rPr>
               <w:br/>
-              <w:t>1.33e-01</w:t>
+              <w:t>1.33</w:t>
+            </w:r>
+            <w:r>
+              <w:rPr>
+                <w:sz w:val="22"/>
+                <w:szCs w:val="22"/>
+              </w:rPr>
+              <w:t>e−</w:t>
+            </w:r>
+            <w:r>
+              <w:rPr>
+                <w:sz w:val="22"/>
+                <w:szCs w:val="22"/>
+              </w:rPr>
+              <w:t>01</w:t>
             </w:r>
             <w:r>
               <w:rPr>
@@ -11854,15 +12917,36 @@
                 <w:sz w:val="22"/>
                 <w:szCs w:val="22"/>
               </w:rPr>
-              <w:t>1.30e+03(-)</w:t>
-            </w:r>
-            <w:r>
-              <w:rPr>
-                <w:sz w:val="22"/>
-                <w:szCs w:val="22"/>
-              </w:rPr>
-              <w:br/>
-              <w:t>1.33e-01</w:t>
+              <w:t>1.30e+03</w:t>
+            </w:r>
+            <w:r>
+              <w:rPr>
+                <w:sz w:val="22"/>
+                <w:szCs w:val="22"/>
+              </w:rPr>
+              <w:t>(−)</w:t>
+            </w:r>
+            <w:r>
+              <w:rPr>
+                <w:sz w:val="22"/>
+                <w:szCs w:val="22"/>
+              </w:rPr>
+              <w:br/>
+              <w:t>1.33</w:t>
+            </w:r>
+            <w:r>
+              <w:rPr>
+                <w:sz w:val="22"/>
+                <w:szCs w:val="22"/>
+              </w:rPr>
+              <w:t>e−</w:t>
+            </w:r>
+            <w:r>
+              <w:rPr>
+                <w:sz w:val="22"/>
+                <w:szCs w:val="22"/>
+              </w:rPr>
+              <w:t>01</w:t>
             </w:r>
             <w:r>
               <w:rPr>
@@ -11911,7 +12995,21 @@
                 <w:szCs w:val="22"/>
               </w:rPr>
               <w:br/>
-              <w:t>1.33e-01</w:t>
+              <w:t>1.33</w:t>
+            </w:r>
+            <w:r>
+              <w:rPr>
+                <w:sz w:val="22"/>
+                <w:szCs w:val="22"/>
+              </w:rPr>
+              <w:t>e−</w:t>
+            </w:r>
+            <w:r>
+              <w:rPr>
+                <w:sz w:val="22"/>
+                <w:szCs w:val="22"/>
+              </w:rPr>
+              <w:t>01</w:t>
             </w:r>
             <w:r>
               <w:rPr>
@@ -12098,7 +13196,21 @@
                 <w:szCs w:val="22"/>
               </w:rPr>
               <w:br/>
-              <w:t>7.62e-02</w:t>
+              <w:t>7.62</w:t>
+            </w:r>
+            <w:r>
+              <w:rPr>
+                <w:sz w:val="22"/>
+                <w:szCs w:val="22"/>
+              </w:rPr>
+              <w:t>e−</w:t>
+            </w:r>
+            <w:r>
+              <w:rPr>
+                <w:sz w:val="22"/>
+                <w:szCs w:val="22"/>
+              </w:rPr>
+              <w:t>02</w:t>
             </w:r>
             <w:r>
               <w:rPr>
@@ -12138,15 +13250,36 @@
                 <w:sz w:val="22"/>
                 <w:szCs w:val="22"/>
               </w:rPr>
-              <w:t>1.30e+03(-)</w:t>
-            </w:r>
-            <w:r>
-              <w:rPr>
-                <w:sz w:val="22"/>
-                <w:szCs w:val="22"/>
-              </w:rPr>
-              <w:br/>
-              <w:t>7.62e-02</w:t>
+              <w:t>1.30e+03</w:t>
+            </w:r>
+            <w:r>
+              <w:rPr>
+                <w:sz w:val="22"/>
+                <w:szCs w:val="22"/>
+              </w:rPr>
+              <w:t>(−)</w:t>
+            </w:r>
+            <w:r>
+              <w:rPr>
+                <w:sz w:val="22"/>
+                <w:szCs w:val="22"/>
+              </w:rPr>
+              <w:br/>
+              <w:t>7.62</w:t>
+            </w:r>
+            <w:r>
+              <w:rPr>
+                <w:sz w:val="22"/>
+                <w:szCs w:val="22"/>
+              </w:rPr>
+              <w:t>e−</w:t>
+            </w:r>
+            <w:r>
+              <w:rPr>
+                <w:sz w:val="22"/>
+                <w:szCs w:val="22"/>
+              </w:rPr>
+              <w:t>02</w:t>
             </w:r>
             <w:r>
               <w:rPr>
@@ -12195,7 +13328,21 @@
                 <w:szCs w:val="22"/>
               </w:rPr>
               <w:br/>
-              <w:t>7.62e-02</w:t>
+              <w:t>7.62</w:t>
+            </w:r>
+            <w:r>
+              <w:rPr>
+                <w:sz w:val="22"/>
+                <w:szCs w:val="22"/>
+              </w:rPr>
+              <w:t>e−</w:t>
+            </w:r>
+            <w:r>
+              <w:rPr>
+                <w:sz w:val="22"/>
+                <w:szCs w:val="22"/>
+              </w:rPr>
+              <w:t>02</w:t>
             </w:r>
             <w:r>
               <w:rPr>
@@ -12244,7 +13391,21 @@
                 <w:szCs w:val="22"/>
               </w:rPr>
               <w:br/>
-              <w:t>7.62e-02</w:t>
+              <w:t>7.62</w:t>
+            </w:r>
+            <w:r>
+              <w:rPr>
+                <w:sz w:val="22"/>
+                <w:szCs w:val="22"/>
+              </w:rPr>
+              <w:t>e−</w:t>
+            </w:r>
+            <w:r>
+              <w:rPr>
+                <w:sz w:val="22"/>
+                <w:szCs w:val="22"/>
+              </w:rPr>
+              <w:t>02</w:t>
             </w:r>
             <w:r>
               <w:rPr>
@@ -12293,7 +13454,21 @@
                 <w:szCs w:val="22"/>
               </w:rPr>
               <w:br/>
-              <w:t>7.62e-02</w:t>
+              <w:t>7.62</w:t>
+            </w:r>
+            <w:r>
+              <w:rPr>
+                <w:sz w:val="22"/>
+                <w:szCs w:val="22"/>
+              </w:rPr>
+              <w:t>e−</w:t>
+            </w:r>
+            <w:r>
+              <w:rPr>
+                <w:sz w:val="22"/>
+                <w:szCs w:val="22"/>
+              </w:rPr>
+              <w:t>02</w:t>
             </w:r>
             <w:r>
               <w:rPr>
@@ -12513,7 +13688,14 @@
                 <w:sz w:val="22"/>
                 <w:szCs w:val="22"/>
               </w:rPr>
-              <w:t>1.51e+03(-)</w:t>
+              <w:t>1.51e+03</w:t>
+            </w:r>
+            <w:r>
+              <w:rPr>
+                <w:sz w:val="22"/>
+                <w:szCs w:val="22"/>
+              </w:rPr>
+              <w:t>(−)</w:t>
             </w:r>
             <w:r>
               <w:rPr>
@@ -12879,7 +14061,14 @@
                 <w:sz w:val="22"/>
                 <w:szCs w:val="22"/>
               </w:rPr>
-              <w:t>1.51e+03(-)</w:t>
+              <w:t>1.51e+03</w:t>
+            </w:r>
+            <w:r>
+              <w:rPr>
+                <w:sz w:val="22"/>
+                <w:szCs w:val="22"/>
+              </w:rPr>
+              <w:t>(−)</w:t>
             </w:r>
             <w:r>
               <w:rPr>
@@ -14732,7 +15921,21 @@
                 <w:szCs w:val="22"/>
               </w:rPr>
               <w:br/>
-              <w:t>4.26e-02</w:t>
+              <w:t>4.26</w:t>
+            </w:r>
+            <w:r>
+              <w:rPr>
+                <w:sz w:val="22"/>
+                <w:szCs w:val="22"/>
+              </w:rPr>
+              <w:t>e−</w:t>
+            </w:r>
+            <w:r>
+              <w:rPr>
+                <w:sz w:val="22"/>
+                <w:szCs w:val="22"/>
+              </w:rPr>
+              <w:t>02</w:t>
             </w:r>
             <w:r>
               <w:rPr>
@@ -14780,7 +15983,21 @@
                 <w:szCs w:val="22"/>
               </w:rPr>
               <w:br/>
-              <w:t>4.26e-02</w:t>
+              <w:t>4.26</w:t>
+            </w:r>
+            <w:r>
+              <w:rPr>
+                <w:sz w:val="22"/>
+                <w:szCs w:val="22"/>
+              </w:rPr>
+              <w:t>e−</w:t>
+            </w:r>
+            <w:r>
+              <w:rPr>
+                <w:sz w:val="22"/>
+                <w:szCs w:val="22"/>
+              </w:rPr>
+              <w:t>02</w:t>
             </w:r>
             <w:r>
               <w:rPr>
@@ -14829,7 +16046,21 @@
                 <w:szCs w:val="22"/>
               </w:rPr>
               <w:br/>
-              <w:t>4.26e-02</w:t>
+              <w:t>4.26</w:t>
+            </w:r>
+            <w:r>
+              <w:rPr>
+                <w:sz w:val="22"/>
+                <w:szCs w:val="22"/>
+              </w:rPr>
+              <w:t>e−</w:t>
+            </w:r>
+            <w:r>
+              <w:rPr>
+                <w:sz w:val="22"/>
+                <w:szCs w:val="22"/>
+              </w:rPr>
+              <w:t>02</w:t>
             </w:r>
             <w:r>
               <w:rPr>
@@ -14878,7 +16109,21 @@
                 <w:szCs w:val="22"/>
               </w:rPr>
               <w:br/>
-              <w:t>4.26e-02</w:t>
+              <w:t>4.26</w:t>
+            </w:r>
+            <w:r>
+              <w:rPr>
+                <w:sz w:val="22"/>
+                <w:szCs w:val="22"/>
+              </w:rPr>
+              <w:t>e−</w:t>
+            </w:r>
+            <w:r>
+              <w:rPr>
+                <w:sz w:val="22"/>
+                <w:szCs w:val="22"/>
+              </w:rPr>
+              <w:t>02</w:t>
             </w:r>
             <w:r>
               <w:rPr>
@@ -14927,7 +16172,21 @@
                 <w:szCs w:val="22"/>
               </w:rPr>
               <w:br/>
-              <w:t>4.26e-02</w:t>
+              <w:t>4.26</w:t>
+            </w:r>
+            <w:r>
+              <w:rPr>
+                <w:sz w:val="22"/>
+                <w:szCs w:val="22"/>
+              </w:rPr>
+              <w:t>e−</w:t>
+            </w:r>
+            <w:r>
+              <w:rPr>
+                <w:sz w:val="22"/>
+                <w:szCs w:val="22"/>
+              </w:rPr>
+              <w:t>02</w:t>
             </w:r>
             <w:r>
               <w:rPr>
@@ -15114,7 +16373,21 @@
                 <w:szCs w:val="22"/>
               </w:rPr>
               <w:br/>
-              <w:t>3.63e-02</w:t>
+              <w:t>3.63</w:t>
+            </w:r>
+            <w:r>
+              <w:rPr>
+                <w:sz w:val="22"/>
+                <w:szCs w:val="22"/>
+              </w:rPr>
+              <w:t>e−</w:t>
+            </w:r>
+            <w:r>
+              <w:rPr>
+                <w:sz w:val="22"/>
+                <w:szCs w:val="22"/>
+              </w:rPr>
+              <w:t>02</w:t>
             </w:r>
             <w:r>
               <w:rPr>
@@ -15162,7 +16435,21 @@
                 <w:szCs w:val="22"/>
               </w:rPr>
               <w:br/>
-              <w:t>3.63e-02</w:t>
+              <w:t>3.63</w:t>
+            </w:r>
+            <w:r>
+              <w:rPr>
+                <w:sz w:val="22"/>
+                <w:szCs w:val="22"/>
+              </w:rPr>
+              <w:t>e−</w:t>
+            </w:r>
+            <w:r>
+              <w:rPr>
+                <w:sz w:val="22"/>
+                <w:szCs w:val="22"/>
+              </w:rPr>
+              <w:t>02</w:t>
             </w:r>
             <w:r>
               <w:rPr>
@@ -15211,7 +16498,21 @@
                 <w:szCs w:val="22"/>
               </w:rPr>
               <w:br/>
-              <w:t>3.63e-02</w:t>
+              <w:t>3.63</w:t>
+            </w:r>
+            <w:r>
+              <w:rPr>
+                <w:sz w:val="22"/>
+                <w:szCs w:val="22"/>
+              </w:rPr>
+              <w:t>e−</w:t>
+            </w:r>
+            <w:r>
+              <w:rPr>
+                <w:sz w:val="22"/>
+                <w:szCs w:val="22"/>
+              </w:rPr>
+              <w:t>02</w:t>
             </w:r>
             <w:r>
               <w:rPr>
@@ -15260,7 +16561,21 @@
                 <w:szCs w:val="22"/>
               </w:rPr>
               <w:br/>
-              <w:t>3.63e-02</w:t>
+              <w:t>3.63</w:t>
+            </w:r>
+            <w:r>
+              <w:rPr>
+                <w:sz w:val="22"/>
+                <w:szCs w:val="22"/>
+              </w:rPr>
+              <w:t>e−</w:t>
+            </w:r>
+            <w:r>
+              <w:rPr>
+                <w:sz w:val="22"/>
+                <w:szCs w:val="22"/>
+              </w:rPr>
+              <w:t>02</w:t>
             </w:r>
             <w:r>
               <w:rPr>
@@ -15309,7 +16624,21 @@
                 <w:szCs w:val="22"/>
               </w:rPr>
               <w:br/>
-              <w:t>3.63e-02</w:t>
+              <w:t>3.63</w:t>
+            </w:r>
+            <w:r>
+              <w:rPr>
+                <w:sz w:val="22"/>
+                <w:szCs w:val="22"/>
+              </w:rPr>
+              <w:t>e−</w:t>
+            </w:r>
+            <w:r>
+              <w:rPr>
+                <w:sz w:val="22"/>
+                <w:szCs w:val="22"/>
+              </w:rPr>
+              <w:t>02</w:t>
             </w:r>
             <w:r>
               <w:rPr>
@@ -15530,7 +16859,14 @@
                 <w:sz w:val="22"/>
                 <w:szCs w:val="22"/>
               </w:rPr>
-              <w:t>7.41e+03(-)</w:t>
+              <w:t>7.41e+03</w:t>
+            </w:r>
+            <w:r>
+              <w:rPr>
+                <w:sz w:val="22"/>
+                <w:szCs w:val="22"/>
+              </w:rPr>
+              <w:t>(−)</w:t>
             </w:r>
             <w:r>
               <w:rPr>
@@ -15677,7 +17013,14 @@
                 <w:sz w:val="22"/>
                 <w:szCs w:val="22"/>
               </w:rPr>
-              <w:t>8.98e+03(-)</w:t>
+              <w:t>8.98e+03</w:t>
+            </w:r>
+            <w:r>
+              <w:rPr>
+                <w:sz w:val="22"/>
+                <w:szCs w:val="22"/>
+              </w:rPr>
+              <w:t>(−)</w:t>
             </w:r>
             <w:r>
               <w:rPr>
@@ -15872,7 +17215,21 @@
                 <w:szCs w:val="22"/>
               </w:rPr>
               <w:br/>
-              <w:t>4.34e-01</w:t>
+              <w:t>4.34</w:t>
+            </w:r>
+            <w:r>
+              <w:rPr>
+                <w:sz w:val="22"/>
+                <w:szCs w:val="22"/>
+              </w:rPr>
+              <w:t>e−</w:t>
+            </w:r>
+            <w:r>
+              <w:rPr>
+                <w:sz w:val="22"/>
+                <w:szCs w:val="22"/>
+              </w:rPr>
+              <w:t>01</w:t>
             </w:r>
             <w:r>
               <w:rPr>
@@ -15912,15 +17269,36 @@
                 <w:sz w:val="22"/>
                 <w:szCs w:val="22"/>
               </w:rPr>
-              <w:t>1.62e+03(-)</w:t>
-            </w:r>
-            <w:r>
-              <w:rPr>
-                <w:sz w:val="22"/>
-                <w:szCs w:val="22"/>
-              </w:rPr>
-              <w:br/>
-              <w:t>4.34e-01</w:t>
+              <w:t>1.62e+03</w:t>
+            </w:r>
+            <w:r>
+              <w:rPr>
+                <w:sz w:val="22"/>
+                <w:szCs w:val="22"/>
+              </w:rPr>
+              <w:t>(−)</w:t>
+            </w:r>
+            <w:r>
+              <w:rPr>
+                <w:sz w:val="22"/>
+                <w:szCs w:val="22"/>
+              </w:rPr>
+              <w:br/>
+              <w:t>4.34</w:t>
+            </w:r>
+            <w:r>
+              <w:rPr>
+                <w:sz w:val="22"/>
+                <w:szCs w:val="22"/>
+              </w:rPr>
+              <w:t>e−</w:t>
+            </w:r>
+            <w:r>
+              <w:rPr>
+                <w:sz w:val="22"/>
+                <w:szCs w:val="22"/>
+              </w:rPr>
+              <w:t>01</w:t>
             </w:r>
             <w:r>
               <w:rPr>
@@ -15969,7 +17347,21 @@
                 <w:szCs w:val="22"/>
               </w:rPr>
               <w:br/>
-              <w:t>4.34e-01</w:t>
+              <w:t>4.34</w:t>
+            </w:r>
+            <w:r>
+              <w:rPr>
+                <w:sz w:val="22"/>
+                <w:szCs w:val="22"/>
+              </w:rPr>
+              <w:t>e−</w:t>
+            </w:r>
+            <w:r>
+              <w:rPr>
+                <w:sz w:val="22"/>
+                <w:szCs w:val="22"/>
+              </w:rPr>
+              <w:t>01</w:t>
             </w:r>
             <w:r>
               <w:rPr>
@@ -16018,7 +17410,21 @@
                 <w:szCs w:val="22"/>
               </w:rPr>
               <w:br/>
-              <w:t>4.34e-01</w:t>
+              <w:t>4.34</w:t>
+            </w:r>
+            <w:r>
+              <w:rPr>
+                <w:sz w:val="22"/>
+                <w:szCs w:val="22"/>
+              </w:rPr>
+              <w:t>e−</w:t>
+            </w:r>
+            <w:r>
+              <w:rPr>
+                <w:sz w:val="22"/>
+                <w:szCs w:val="22"/>
+              </w:rPr>
+              <w:t>01</w:t>
             </w:r>
             <w:r>
               <w:rPr>
@@ -16067,7 +17473,21 @@
                 <w:szCs w:val="22"/>
               </w:rPr>
               <w:br/>
-              <w:t>4.34e-01</w:t>
+              <w:t>4.34</w:t>
+            </w:r>
+            <w:r>
+              <w:rPr>
+                <w:sz w:val="22"/>
+                <w:szCs w:val="22"/>
+              </w:rPr>
+              <w:t>e−</w:t>
+            </w:r>
+            <w:r>
+              <w:rPr>
+                <w:sz w:val="22"/>
+                <w:szCs w:val="22"/>
+              </w:rPr>
+              <w:t>01</w:t>
             </w:r>
             <w:r>
               <w:rPr>

</xml_diff>